<commit_message>
doc in spanish and english
</commit_message>
<xml_diff>
--- a/ELIAN ERAZO.docx
+++ b/ELIAN ERAZO.docx
@@ -436,61 +436,54 @@
         <w:jc w:val="center"/>
         <w:rPr>
           <w:rFonts w:ascii="Times New Roman" w:hAnsi="Times New Roman" w:cs="Times New Roman"/>
-          <w:b/>
-          <w:bCs/>
-          <w:sz w:val="26"/>
-          <w:szCs w:val="26"/>
-          <w:lang w:val="en-US"/>
-        </w:rPr>
-      </w:pPr>
-      <w:r>
-        <w:rPr>
-          <w:rFonts w:ascii="Times New Roman" w:hAnsi="Times New Roman" w:cs="Times New Roman"/>
-          <w:sz w:val="20"/>
-          <w:szCs w:val="20"/>
-          <w:lang w:val="en-US"/>
-        </w:rPr>
-        <w:t xml:space="preserve">Elian </w:t>
-      </w:r>
-      <w:proofErr w:type="spellStart"/>
-      <w:r>
-        <w:rPr>
-          <w:rFonts w:ascii="Times New Roman" w:hAnsi="Times New Roman" w:cs="Times New Roman"/>
-          <w:sz w:val="20"/>
-          <w:szCs w:val="20"/>
-          <w:lang w:val="en-US"/>
-        </w:rPr>
-        <w:t>Erazo</w:t>
-      </w:r>
-      <w:proofErr w:type="spellEnd"/>
-      <w:r>
-        <w:rPr>
-          <w:rFonts w:ascii="Times New Roman" w:hAnsi="Times New Roman" w:cs="Times New Roman"/>
-          <w:sz w:val="20"/>
-          <w:szCs w:val="20"/>
-          <w:lang w:val="en-US"/>
-        </w:rPr>
-        <w:t xml:space="preserve"> wants a new job</w:t>
-      </w:r>
-      <w:r>
-        <w:rPr>
-          <w:rFonts w:ascii="Times New Roman" w:hAnsi="Times New Roman" w:cs="Times New Roman"/>
-          <w:sz w:val="20"/>
-          <w:szCs w:val="20"/>
-          <w:lang w:val="en-US"/>
-        </w:rPr>
-        <w:t>, software developer job position</w:t>
-      </w:r>
-      <w:r>
-        <w:rPr>
-          <w:rFonts w:ascii="Times New Roman" w:hAnsi="Times New Roman" w:cs="Times New Roman"/>
-          <w:b/>
-          <w:bCs/>
-          <w:sz w:val="26"/>
-          <w:szCs w:val="26"/>
-          <w:lang w:val="en-US"/>
-        </w:rPr>
-        <w:t xml:space="preserve">     </w:t>
+          <w:lang w:val="en-US"/>
+        </w:rPr>
+      </w:pPr>
+      <w:r>
+        <w:rPr>
+          <w:rFonts w:ascii="Times New Roman" w:hAnsi="Times New Roman" w:cs="Times New Roman"/>
+          <w:lang w:val="en-US"/>
+        </w:rPr>
+        <w:t xml:space="preserve">JavaScript </w:t>
+      </w:r>
+      <w:r>
+        <w:rPr>
+          <w:rFonts w:ascii="Times New Roman" w:hAnsi="Times New Roman" w:cs="Times New Roman"/>
+          <w:b/>
+          <w:bCs/>
+          <w:lang w:val="en-US"/>
+        </w:rPr>
+        <w:t xml:space="preserve">| </w:t>
+      </w:r>
+      <w:r>
+        <w:rPr>
+          <w:rFonts w:ascii="Times New Roman" w:hAnsi="Times New Roman" w:cs="Times New Roman"/>
+          <w:lang w:val="en-US"/>
+        </w:rPr>
+        <w:t xml:space="preserve">Python | TypeScript | SQL | Git/GitHub </w:t>
+      </w:r>
+    </w:p>
+    <w:p>
+      <w:pPr>
+        <w:jc w:val="center"/>
+        <w:rPr>
+          <w:rFonts w:ascii="Times New Roman" w:hAnsi="Times New Roman" w:cs="Times New Roman"/>
+          <w:lang w:val="en-US"/>
+        </w:rPr>
+      </w:pPr>
+      <w:r>
+        <w:rPr>
+          <w:rFonts w:ascii="Times New Roman" w:hAnsi="Times New Roman" w:cs="Times New Roman"/>
+          <w:lang w:val="en-US"/>
+        </w:rPr>
+        <w:t xml:space="preserve">Website: </w:t>
+      </w:r>
+      <w:r>
+        <w:rPr>
+          <w:rFonts w:ascii="Times New Roman" w:hAnsi="Times New Roman" w:cs="Times New Roman"/>
+          <w:lang w:val="en-US"/>
+        </w:rPr>
+        <w:t>https://elian0709.github.io/deem.github.io/</w:t>
       </w:r>
     </w:p>
     <w:p>
@@ -556,18 +549,7 @@
           <w:szCs w:val="24"/>
           <w:lang w:val="en-US"/>
         </w:rPr>
-        <w:t>Higher Technological Institute</w:t>
-      </w:r>
-      <w:r>
-        <w:rPr>
-          <w:rFonts w:ascii="Times New Roman" w:hAnsi="Times New Roman" w:cs="Times New Roman"/>
-          <w:b/>
-          <w:bCs/>
-          <w:sz w:val="24"/>
-          <w:szCs w:val="24"/>
-          <w:lang w:val="en-US"/>
-        </w:rPr>
-        <w:t xml:space="preserve"> </w:t>
+        <w:t xml:space="preserve">Higher Technological Institute </w:t>
       </w:r>
       <w:proofErr w:type="spellStart"/>
       <w:r>
@@ -656,18 +638,7 @@
           <w:szCs w:val="24"/>
           <w:lang w:val="en-US"/>
         </w:rPr>
-        <w:t>Private school</w:t>
-      </w:r>
-      <w:r>
-        <w:rPr>
-          <w:rFonts w:ascii="Times New Roman" w:hAnsi="Times New Roman" w:cs="Times New Roman"/>
-          <w:b/>
-          <w:bCs/>
-          <w:sz w:val="24"/>
-          <w:szCs w:val="24"/>
-          <w:lang w:val="en-US"/>
-        </w:rPr>
-        <w:t xml:space="preserve"> “NUEVO ECUADOR”</w:t>
+        <w:t>Private school “NUEVO ECUADOR”</w:t>
       </w:r>
     </w:p>
     <w:p>
@@ -1217,25 +1188,7 @@
           <w:szCs w:val="24"/>
           <w:lang w:val="en-US"/>
         </w:rPr>
-        <w:t xml:space="preserve">Approved by the </w:t>
-      </w:r>
-      <w:r>
-        <w:rPr>
-          <w:rFonts w:ascii="Times New Roman" w:hAnsi="Times New Roman" w:cs="Times New Roman"/>
-          <w:sz w:val="24"/>
-          <w:szCs w:val="24"/>
-          <w:lang w:val="en-US"/>
-        </w:rPr>
-        <w:t>Higher Technological Institute</w:t>
-      </w:r>
-      <w:r>
-        <w:rPr>
-          <w:rFonts w:ascii="Times New Roman" w:hAnsi="Times New Roman" w:cs="Times New Roman"/>
-          <w:sz w:val="24"/>
-          <w:szCs w:val="24"/>
-          <w:lang w:val="en-US"/>
-        </w:rPr>
-        <w:t xml:space="preserve"> </w:t>
+        <w:t xml:space="preserve">Approved by the Higher Technological Institute </w:t>
       </w:r>
       <w:proofErr w:type="spellStart"/>
       <w:r>
@@ -1299,6 +1252,7 @@
           <w:bottom w:val="single" w:sz="4" w:space="1" w:color="auto"/>
         </w:pBdr>
         <w:spacing w:line="360" w:lineRule="auto"/>
+        <w:ind w:left="360"/>
         <w:rPr>
           <w:rFonts w:ascii="Times New Roman" w:hAnsi="Times New Roman" w:cs="Times New Roman"/>
           <w:b/>
@@ -1318,8 +1272,1291 @@
           <w:lang w:val="en-US"/>
         </w:rPr>
         <w:lastRenderedPageBreak/>
+        <w:t xml:space="preserve">SKILLS </w:t>
+      </w:r>
+    </w:p>
+    <w:p>
+      <w:pPr>
+        <w:ind w:left="360"/>
+        <w:rPr>
+          <w:rFonts w:ascii="Times New Roman" w:hAnsi="Times New Roman" w:cs="Times New Roman"/>
+          <w:sz w:val="24"/>
+          <w:szCs w:val="24"/>
+          <w:lang w:val="en-US"/>
+        </w:rPr>
+      </w:pPr>
+      <w:r>
+        <w:rPr>
+          <w:rFonts w:ascii="Times New Roman" w:hAnsi="Times New Roman" w:cs="Times New Roman"/>
+          <w:sz w:val="24"/>
+          <w:szCs w:val="24"/>
+          <w:lang w:val="en-US"/>
+        </w:rPr>
+        <w:tab/>
+      </w:r>
+      <w:r>
+        <w:rPr>
+          <w:rFonts w:ascii="Times New Roman" w:hAnsi="Times New Roman" w:cs="Times New Roman"/>
+          <w:b/>
+          <w:bCs/>
+          <w:sz w:val="24"/>
+          <w:szCs w:val="24"/>
+          <w:lang w:val="en-US"/>
+        </w:rPr>
+        <w:t>Languages</w:t>
+      </w:r>
+      <w:r>
+        <w:rPr>
+          <w:rFonts w:ascii="Times New Roman" w:hAnsi="Times New Roman" w:cs="Times New Roman"/>
+          <w:sz w:val="24"/>
+          <w:szCs w:val="24"/>
+          <w:lang w:val="en-US"/>
+        </w:rPr>
+        <w:t xml:space="preserve">: </w:t>
+      </w:r>
+      <w:r>
+        <w:rPr>
+          <w:rFonts w:ascii="Times New Roman" w:hAnsi="Times New Roman" w:cs="Times New Roman"/>
+          <w:sz w:val="24"/>
+          <w:szCs w:val="24"/>
+          <w:lang w:val="en-US"/>
+        </w:rPr>
+        <w:tab/>
+      </w:r>
+      <w:r>
+        <w:rPr>
+          <w:rFonts w:ascii="Times New Roman" w:hAnsi="Times New Roman" w:cs="Times New Roman"/>
+          <w:sz w:val="24"/>
+          <w:szCs w:val="24"/>
+          <w:lang w:val="en-US"/>
+        </w:rPr>
+        <w:tab/>
+      </w:r>
+      <w:r>
+        <w:rPr>
+          <w:rFonts w:ascii="Times New Roman" w:hAnsi="Times New Roman" w:cs="Times New Roman"/>
+          <w:sz w:val="24"/>
+          <w:szCs w:val="24"/>
+          <w:lang w:val="en-US"/>
+        </w:rPr>
+        <w:t xml:space="preserve">JavaScript </w:t>
+      </w:r>
+      <w:r>
+        <w:rPr>
+          <w:rFonts w:ascii="Times New Roman" w:hAnsi="Times New Roman" w:cs="Times New Roman"/>
+          <w:b/>
+          <w:bCs/>
+          <w:sz w:val="24"/>
+          <w:szCs w:val="24"/>
+          <w:lang w:val="en-US"/>
+        </w:rPr>
+        <w:t xml:space="preserve">| </w:t>
+      </w:r>
+      <w:r>
+        <w:rPr>
+          <w:rFonts w:ascii="Times New Roman" w:hAnsi="Times New Roman" w:cs="Times New Roman"/>
+          <w:sz w:val="24"/>
+          <w:szCs w:val="24"/>
+          <w:lang w:val="en-US"/>
+        </w:rPr>
+        <w:t>Python | TypeScript | SQL</w:t>
+      </w:r>
+      <w:r>
+        <w:rPr>
+          <w:rFonts w:ascii="Times New Roman" w:hAnsi="Times New Roman" w:cs="Times New Roman"/>
+          <w:sz w:val="24"/>
+          <w:szCs w:val="24"/>
+          <w:lang w:val="en-US"/>
+        </w:rPr>
+        <w:t xml:space="preserve"> </w:t>
+      </w:r>
+    </w:p>
+    <w:p>
+      <w:pPr>
+        <w:ind w:left="360"/>
+        <w:rPr>
+          <w:rFonts w:ascii="Times New Roman" w:hAnsi="Times New Roman" w:cs="Times New Roman"/>
+          <w:sz w:val="24"/>
+          <w:szCs w:val="24"/>
+          <w:lang w:val="en-US"/>
+        </w:rPr>
+      </w:pPr>
+      <w:r>
+        <w:rPr>
+          <w:rFonts w:ascii="Times New Roman" w:hAnsi="Times New Roman" w:cs="Times New Roman"/>
+          <w:b/>
+          <w:bCs/>
+          <w:sz w:val="24"/>
+          <w:szCs w:val="24"/>
+          <w:lang w:val="en-US"/>
+        </w:rPr>
+        <w:tab/>
+        <w:t>Software &amp; Tools:</w:t>
+      </w:r>
+      <w:r>
+        <w:rPr>
+          <w:rFonts w:ascii="Times New Roman" w:hAnsi="Times New Roman" w:cs="Times New Roman"/>
+          <w:b/>
+          <w:bCs/>
+          <w:sz w:val="24"/>
+          <w:szCs w:val="24"/>
+          <w:lang w:val="en-US"/>
+        </w:rPr>
+        <w:tab/>
+        <w:t xml:space="preserve">Frontend: </w:t>
+      </w:r>
+      <w:r>
+        <w:rPr>
+          <w:rFonts w:ascii="Times New Roman" w:hAnsi="Times New Roman" w:cs="Times New Roman"/>
+          <w:sz w:val="24"/>
+          <w:szCs w:val="24"/>
+          <w:lang w:val="en-US"/>
+        </w:rPr>
+        <w:t xml:space="preserve">Angular </w:t>
+      </w:r>
+      <w:r>
+        <w:rPr>
+          <w:rFonts w:ascii="Times New Roman" w:hAnsi="Times New Roman" w:cs="Times New Roman"/>
+          <w:sz w:val="24"/>
+          <w:szCs w:val="24"/>
+          <w:lang w:val="en-US"/>
+        </w:rPr>
+        <w:t>|</w:t>
+      </w:r>
+      <w:r>
+        <w:rPr>
+          <w:rFonts w:ascii="Times New Roman" w:hAnsi="Times New Roman" w:cs="Times New Roman"/>
+          <w:sz w:val="24"/>
+          <w:szCs w:val="24"/>
+          <w:lang w:val="en-US"/>
+        </w:rPr>
+        <w:t xml:space="preserve"> React </w:t>
+      </w:r>
+      <w:r>
+        <w:rPr>
+          <w:rFonts w:ascii="Times New Roman" w:hAnsi="Times New Roman" w:cs="Times New Roman"/>
+          <w:sz w:val="24"/>
+          <w:szCs w:val="24"/>
+          <w:lang w:val="en-US"/>
+        </w:rPr>
+        <w:t>|</w:t>
+      </w:r>
+      <w:r>
+        <w:rPr>
+          <w:rFonts w:ascii="Times New Roman" w:hAnsi="Times New Roman" w:cs="Times New Roman"/>
+          <w:sz w:val="24"/>
+          <w:szCs w:val="24"/>
+          <w:lang w:val="en-US"/>
+        </w:rPr>
+        <w:t xml:space="preserve"> React Native </w:t>
+      </w:r>
+      <w:r>
+        <w:rPr>
+          <w:rFonts w:ascii="Times New Roman" w:hAnsi="Times New Roman" w:cs="Times New Roman"/>
+          <w:sz w:val="24"/>
+          <w:szCs w:val="24"/>
+          <w:lang w:val="en-US"/>
+        </w:rPr>
+        <w:t>|</w:t>
+      </w:r>
+      <w:r>
+        <w:rPr>
+          <w:rFonts w:ascii="Times New Roman" w:hAnsi="Times New Roman" w:cs="Times New Roman"/>
+          <w:sz w:val="24"/>
+          <w:szCs w:val="24"/>
+          <w:lang w:val="en-US"/>
+        </w:rPr>
+        <w:t xml:space="preserve"> Tailwind</w:t>
+      </w:r>
+      <w:r>
+        <w:rPr>
+          <w:rFonts w:ascii="Times New Roman" w:hAnsi="Times New Roman" w:cs="Times New Roman"/>
+          <w:sz w:val="24"/>
+          <w:szCs w:val="24"/>
+          <w:lang w:val="en-US"/>
+        </w:rPr>
+        <w:t xml:space="preserve"> </w:t>
+      </w:r>
+    </w:p>
+    <w:p>
+      <w:pPr>
+        <w:ind w:left="360"/>
+        <w:rPr>
+          <w:rFonts w:ascii="Times New Roman" w:hAnsi="Times New Roman" w:cs="Times New Roman"/>
+          <w:sz w:val="24"/>
+          <w:szCs w:val="24"/>
+          <w:lang w:val="en-US"/>
+        </w:rPr>
+      </w:pPr>
+      <w:r>
+        <w:rPr>
+          <w:rFonts w:ascii="Times New Roman" w:hAnsi="Times New Roman" w:cs="Times New Roman"/>
+          <w:b/>
+          <w:bCs/>
+          <w:sz w:val="24"/>
+          <w:szCs w:val="24"/>
+          <w:lang w:val="en-US"/>
+        </w:rPr>
+        <w:tab/>
+      </w:r>
+      <w:r>
+        <w:rPr>
+          <w:rFonts w:ascii="Times New Roman" w:hAnsi="Times New Roman" w:cs="Times New Roman"/>
+          <w:b/>
+          <w:bCs/>
+          <w:sz w:val="24"/>
+          <w:szCs w:val="24"/>
+          <w:lang w:val="en-US"/>
+        </w:rPr>
+        <w:tab/>
+      </w:r>
+      <w:r>
+        <w:rPr>
+          <w:rFonts w:ascii="Times New Roman" w:hAnsi="Times New Roman" w:cs="Times New Roman"/>
+          <w:b/>
+          <w:bCs/>
+          <w:sz w:val="24"/>
+          <w:szCs w:val="24"/>
+          <w:lang w:val="en-US"/>
+        </w:rPr>
+        <w:tab/>
+      </w:r>
+      <w:r>
+        <w:rPr>
+          <w:rFonts w:ascii="Times New Roman" w:hAnsi="Times New Roman" w:cs="Times New Roman"/>
+          <w:b/>
+          <w:bCs/>
+          <w:sz w:val="24"/>
+          <w:szCs w:val="24"/>
+          <w:lang w:val="en-US"/>
+        </w:rPr>
+        <w:tab/>
+      </w:r>
+      <w:r>
+        <w:rPr>
+          <w:rFonts w:ascii="Times New Roman" w:hAnsi="Times New Roman" w:cs="Times New Roman"/>
+          <w:b/>
+          <w:bCs/>
+          <w:sz w:val="24"/>
+          <w:szCs w:val="24"/>
+          <w:lang w:val="en-US"/>
+        </w:rPr>
+        <w:t>B</w:t>
+      </w:r>
+      <w:r>
+        <w:rPr>
+          <w:rFonts w:ascii="Times New Roman" w:hAnsi="Times New Roman" w:cs="Times New Roman"/>
+          <w:b/>
+          <w:bCs/>
+          <w:sz w:val="24"/>
+          <w:szCs w:val="24"/>
+          <w:lang w:val="en-US"/>
+        </w:rPr>
+        <w:t>ac</w:t>
+      </w:r>
+      <w:r>
+        <w:rPr>
+          <w:rFonts w:ascii="Times New Roman" w:hAnsi="Times New Roman" w:cs="Times New Roman"/>
+          <w:b/>
+          <w:bCs/>
+          <w:sz w:val="24"/>
+          <w:szCs w:val="24"/>
+          <w:lang w:val="en-US"/>
+        </w:rPr>
+        <w:t>kend:</w:t>
+      </w:r>
+      <w:r>
+        <w:rPr>
+          <w:rFonts w:ascii="Times New Roman" w:hAnsi="Times New Roman" w:cs="Times New Roman"/>
+          <w:sz w:val="24"/>
+          <w:szCs w:val="24"/>
+          <w:lang w:val="en-US"/>
+        </w:rPr>
+        <w:t xml:space="preserve"> </w:t>
+      </w:r>
+      <w:r>
+        <w:rPr>
+          <w:rFonts w:ascii="Times New Roman" w:hAnsi="Times New Roman" w:cs="Times New Roman"/>
+          <w:sz w:val="24"/>
+          <w:szCs w:val="24"/>
+          <w:lang w:val="en-US"/>
+        </w:rPr>
+        <w:t xml:space="preserve">Django </w:t>
+      </w:r>
+      <w:r>
+        <w:rPr>
+          <w:rFonts w:ascii="Times New Roman" w:hAnsi="Times New Roman" w:cs="Times New Roman"/>
+          <w:sz w:val="24"/>
+          <w:szCs w:val="24"/>
+          <w:lang w:val="en-US"/>
+        </w:rPr>
+        <w:t>|</w:t>
+      </w:r>
+      <w:r>
+        <w:rPr>
+          <w:rFonts w:ascii="Times New Roman" w:hAnsi="Times New Roman" w:cs="Times New Roman"/>
+          <w:sz w:val="24"/>
+          <w:szCs w:val="24"/>
+          <w:lang w:val="en-US"/>
+        </w:rPr>
+        <w:t xml:space="preserve"> Flask </w:t>
+      </w:r>
+      <w:r>
+        <w:rPr>
+          <w:rFonts w:ascii="Times New Roman" w:hAnsi="Times New Roman" w:cs="Times New Roman"/>
+          <w:sz w:val="24"/>
+          <w:szCs w:val="24"/>
+          <w:lang w:val="en-US"/>
+        </w:rPr>
+        <w:t>|</w:t>
+      </w:r>
+      <w:r>
+        <w:rPr>
+          <w:rFonts w:ascii="Times New Roman" w:hAnsi="Times New Roman" w:cs="Times New Roman"/>
+          <w:sz w:val="24"/>
+          <w:szCs w:val="24"/>
+          <w:lang w:val="en-US"/>
+        </w:rPr>
+        <w:t xml:space="preserve"> </w:t>
+      </w:r>
+      <w:proofErr w:type="spellStart"/>
+      <w:r>
+        <w:rPr>
+          <w:rFonts w:ascii="Times New Roman" w:hAnsi="Times New Roman" w:cs="Times New Roman"/>
+          <w:sz w:val="24"/>
+          <w:szCs w:val="24"/>
+          <w:lang w:val="en-US"/>
+        </w:rPr>
+        <w:t>NestJs</w:t>
+      </w:r>
+      <w:proofErr w:type="spellEnd"/>
+    </w:p>
+    <w:p>
+      <w:pPr>
+        <w:ind w:left="360"/>
+        <w:rPr>
+          <w:rFonts w:ascii="Times New Roman" w:hAnsi="Times New Roman" w:cs="Times New Roman"/>
+          <w:sz w:val="24"/>
+          <w:szCs w:val="24"/>
+          <w:lang w:val="en-US"/>
+        </w:rPr>
+      </w:pPr>
+      <w:r>
+        <w:rPr>
+          <w:rFonts w:ascii="Times New Roman" w:hAnsi="Times New Roman" w:cs="Times New Roman"/>
+          <w:b/>
+          <w:bCs/>
+          <w:sz w:val="24"/>
+          <w:szCs w:val="24"/>
+          <w:lang w:val="en-US"/>
+        </w:rPr>
+        <w:tab/>
+      </w:r>
+      <w:r>
+        <w:rPr>
+          <w:rFonts w:ascii="Times New Roman" w:hAnsi="Times New Roman" w:cs="Times New Roman"/>
+          <w:b/>
+          <w:bCs/>
+          <w:sz w:val="24"/>
+          <w:szCs w:val="24"/>
+          <w:lang w:val="en-US"/>
+        </w:rPr>
+        <w:tab/>
+      </w:r>
+      <w:r>
+        <w:rPr>
+          <w:rFonts w:ascii="Times New Roman" w:hAnsi="Times New Roman" w:cs="Times New Roman"/>
+          <w:b/>
+          <w:bCs/>
+          <w:sz w:val="24"/>
+          <w:szCs w:val="24"/>
+          <w:lang w:val="en-US"/>
+        </w:rPr>
+        <w:tab/>
+      </w:r>
+      <w:r>
+        <w:rPr>
+          <w:rFonts w:ascii="Times New Roman" w:hAnsi="Times New Roman" w:cs="Times New Roman"/>
+          <w:b/>
+          <w:bCs/>
+          <w:sz w:val="24"/>
+          <w:szCs w:val="24"/>
+          <w:lang w:val="en-US"/>
+        </w:rPr>
+        <w:tab/>
+        <w:t>Others:</w:t>
+      </w:r>
+      <w:r>
+        <w:rPr>
+          <w:rFonts w:ascii="Times New Roman" w:hAnsi="Times New Roman" w:cs="Times New Roman"/>
+          <w:sz w:val="24"/>
+          <w:szCs w:val="24"/>
+          <w:lang w:val="en-US"/>
+        </w:rPr>
+        <w:t xml:space="preserve"> PostgreSQL </w:t>
+      </w:r>
+      <w:r>
+        <w:rPr>
+          <w:rFonts w:ascii="Times New Roman" w:hAnsi="Times New Roman" w:cs="Times New Roman"/>
+          <w:sz w:val="24"/>
+          <w:szCs w:val="24"/>
+          <w:lang w:val="en-US"/>
+        </w:rPr>
+        <w:t>|</w:t>
+      </w:r>
+      <w:r>
+        <w:rPr>
+          <w:rFonts w:ascii="Times New Roman" w:hAnsi="Times New Roman" w:cs="Times New Roman"/>
+          <w:sz w:val="24"/>
+          <w:szCs w:val="24"/>
+          <w:lang w:val="en-US"/>
+        </w:rPr>
+        <w:t xml:space="preserve"> MySQL </w:t>
+      </w:r>
+      <w:r>
+        <w:rPr>
+          <w:rFonts w:ascii="Times New Roman" w:hAnsi="Times New Roman" w:cs="Times New Roman"/>
+          <w:sz w:val="24"/>
+          <w:szCs w:val="24"/>
+          <w:lang w:val="en-US"/>
+        </w:rPr>
+        <w:t>|</w:t>
+      </w:r>
+      <w:r>
+        <w:rPr>
+          <w:rFonts w:ascii="Times New Roman" w:hAnsi="Times New Roman" w:cs="Times New Roman"/>
+          <w:sz w:val="24"/>
+          <w:szCs w:val="24"/>
+          <w:lang w:val="en-US"/>
+        </w:rPr>
+        <w:t xml:space="preserve"> Linux </w:t>
+      </w:r>
+      <w:r>
+        <w:rPr>
+          <w:rFonts w:ascii="Times New Roman" w:hAnsi="Times New Roman" w:cs="Times New Roman"/>
+          <w:sz w:val="24"/>
+          <w:szCs w:val="24"/>
+          <w:lang w:val="en-US"/>
+        </w:rPr>
+        <w:t>|</w:t>
+      </w:r>
+      <w:r>
+        <w:rPr>
+          <w:rFonts w:ascii="Times New Roman" w:hAnsi="Times New Roman" w:cs="Times New Roman"/>
+          <w:sz w:val="24"/>
+          <w:szCs w:val="24"/>
+          <w:lang w:val="en-US"/>
+        </w:rPr>
+        <w:t xml:space="preserve"> Windows  </w:t>
+      </w:r>
+    </w:p>
+    <w:p>
+      <w:pPr>
+        <w:ind w:left="360"/>
+        <w:rPr>
+          <w:rFonts w:ascii="Times New Roman" w:hAnsi="Times New Roman" w:cs="Times New Roman"/>
+          <w:sz w:val="24"/>
+          <w:szCs w:val="24"/>
+          <w:lang w:val="en-US"/>
+        </w:rPr>
+      </w:pPr>
+    </w:p>
+    <w:p>
+      <w:pPr>
+        <w:ind w:left="360"/>
+        <w:rPr>
+          <w:rFonts w:ascii="Times New Roman" w:hAnsi="Times New Roman" w:cs="Times New Roman"/>
+          <w:b/>
+          <w:bCs/>
+          <w:sz w:val="28"/>
+          <w:szCs w:val="28"/>
+          <w:lang w:val="en-US"/>
+        </w:rPr>
+      </w:pPr>
+    </w:p>
+    <w:p>
+      <w:pPr>
+        <w:pBdr>
+          <w:bottom w:val="single" w:sz="4" w:space="1" w:color="auto"/>
+        </w:pBdr>
+        <w:spacing w:line="360" w:lineRule="auto"/>
+        <w:ind w:left="360"/>
+        <w:rPr>
+          <w:rFonts w:ascii="Times New Roman" w:hAnsi="Times New Roman" w:cs="Times New Roman"/>
+          <w:b/>
+          <w:bCs/>
+          <w:sz w:val="28"/>
+          <w:szCs w:val="28"/>
+          <w:lang w:val="en-US"/>
+        </w:rPr>
+      </w:pPr>
+      <w:r>
+        <w:rPr>
+          <w:rFonts w:ascii="Times New Roman" w:hAnsi="Times New Roman" w:cs="Times New Roman"/>
+          <w:b/>
+          <w:bCs/>
+          <w:sz w:val="28"/>
+          <w:szCs w:val="28"/>
+          <w:lang w:val="en-US"/>
+        </w:rPr>
+        <w:t xml:space="preserve">WORK </w:t>
+      </w:r>
+      <w:r>
+        <w:rPr>
+          <w:rFonts w:ascii="Times New Roman" w:hAnsi="Times New Roman" w:cs="Times New Roman"/>
+          <w:b/>
+          <w:bCs/>
+          <w:sz w:val="28"/>
+          <w:szCs w:val="28"/>
+          <w:lang w:val="en-US"/>
+        </w:rPr>
+        <w:t xml:space="preserve">EXPERIENCE </w:t>
+      </w:r>
+    </w:p>
+    <w:p>
+      <w:pPr>
+        <w:ind w:left="360"/>
+        <w:rPr>
+          <w:rFonts w:ascii="Times New Roman" w:hAnsi="Times New Roman" w:cs="Times New Roman"/>
+          <w:b/>
+          <w:bCs/>
+          <w:sz w:val="24"/>
+          <w:szCs w:val="24"/>
+          <w:lang w:val="en-US"/>
+        </w:rPr>
+      </w:pPr>
+      <w:r>
+        <w:rPr>
+          <w:rFonts w:ascii="Times New Roman" w:hAnsi="Times New Roman" w:cs="Times New Roman"/>
+          <w:b/>
+          <w:bCs/>
+          <w:sz w:val="24"/>
+          <w:szCs w:val="24"/>
+          <w:lang w:val="en-US"/>
+        </w:rPr>
+        <w:tab/>
+      </w:r>
+      <w:r>
+        <w:rPr>
+          <w:rFonts w:ascii="Times New Roman" w:hAnsi="Times New Roman" w:cs="Times New Roman"/>
+          <w:b/>
+          <w:bCs/>
+          <w:sz w:val="24"/>
+          <w:szCs w:val="24"/>
+          <w:lang w:val="en-US"/>
+        </w:rPr>
+        <w:t>H</w:t>
+      </w:r>
+      <w:r>
+        <w:rPr>
+          <w:rFonts w:ascii="Times New Roman" w:hAnsi="Times New Roman" w:cs="Times New Roman"/>
+          <w:b/>
+          <w:bCs/>
+          <w:sz w:val="24"/>
+          <w:szCs w:val="24"/>
+          <w:lang w:val="en-US"/>
+        </w:rPr>
+        <w:t>ospital</w:t>
+      </w:r>
+      <w:r>
+        <w:rPr>
+          <w:rFonts w:ascii="Times New Roman" w:hAnsi="Times New Roman" w:cs="Times New Roman"/>
+          <w:b/>
+          <w:bCs/>
+          <w:sz w:val="24"/>
+          <w:szCs w:val="24"/>
+          <w:lang w:val="en-US"/>
+        </w:rPr>
+        <w:t xml:space="preserve"> </w:t>
+      </w:r>
+      <w:r>
+        <w:rPr>
+          <w:rFonts w:ascii="Times New Roman" w:hAnsi="Times New Roman" w:cs="Times New Roman"/>
+          <w:b/>
+          <w:bCs/>
+          <w:sz w:val="24"/>
+          <w:szCs w:val="24"/>
+          <w:lang w:val="en-US"/>
+        </w:rPr>
+        <w:t>Dr. Gustavo Dominguez Z.</w:t>
+      </w:r>
+      <w:r>
+        <w:rPr>
+          <w:rFonts w:ascii="Times New Roman" w:hAnsi="Times New Roman" w:cs="Times New Roman"/>
+          <w:b/>
+          <w:bCs/>
+          <w:sz w:val="24"/>
+          <w:szCs w:val="24"/>
+          <w:lang w:val="en-US"/>
+        </w:rPr>
+        <w:t xml:space="preserve">                                                                                                  2022                                                                                  </w:t>
+      </w:r>
+    </w:p>
+    <w:p>
+      <w:pPr>
+        <w:spacing w:line="276" w:lineRule="auto"/>
+        <w:ind w:left="360"/>
+        <w:rPr>
+          <w:rFonts w:ascii="Times New Roman" w:hAnsi="Times New Roman" w:cs="Times New Roman"/>
+          <w:b/>
+          <w:bCs/>
+          <w:sz w:val="24"/>
+          <w:szCs w:val="24"/>
+          <w:lang w:val="en-US"/>
+        </w:rPr>
+      </w:pPr>
+      <w:r>
+        <w:rPr>
+          <w:rFonts w:ascii="Times New Roman" w:hAnsi="Times New Roman" w:cs="Times New Roman"/>
+          <w:b/>
+          <w:bCs/>
+          <w:sz w:val="24"/>
+          <w:szCs w:val="24"/>
+          <w:lang w:val="en-US"/>
+        </w:rPr>
+        <w:tab/>
+      </w:r>
+      <w:r>
+        <w:rPr>
+          <w:rFonts w:ascii="Times New Roman" w:hAnsi="Times New Roman" w:cs="Times New Roman"/>
+          <w:b/>
+          <w:bCs/>
+          <w:sz w:val="24"/>
+          <w:szCs w:val="24"/>
+          <w:lang w:val="en-US"/>
+        </w:rPr>
+        <w:t>Front</w:t>
+      </w:r>
+      <w:r>
+        <w:rPr>
+          <w:rFonts w:ascii="Times New Roman" w:hAnsi="Times New Roman" w:cs="Times New Roman"/>
+          <w:b/>
+          <w:bCs/>
+          <w:sz w:val="24"/>
+          <w:szCs w:val="24"/>
+          <w:lang w:val="en-US"/>
+        </w:rPr>
+        <w:t>end</w:t>
+      </w:r>
+      <w:r>
+        <w:rPr>
+          <w:rFonts w:ascii="Times New Roman" w:hAnsi="Times New Roman" w:cs="Times New Roman"/>
+          <w:b/>
+          <w:bCs/>
+          <w:sz w:val="24"/>
+          <w:szCs w:val="24"/>
+          <w:lang w:val="en-US"/>
+        </w:rPr>
+        <w:t xml:space="preserve"> Developer</w:t>
+      </w:r>
+    </w:p>
+    <w:p>
+      <w:pPr>
+        <w:spacing w:line="276" w:lineRule="auto"/>
+        <w:rPr>
+          <w:rFonts w:ascii="Times New Roman" w:hAnsi="Times New Roman" w:cs="Times New Roman"/>
+          <w:b/>
+          <w:bCs/>
+          <w:sz w:val="24"/>
+          <w:szCs w:val="24"/>
+          <w:lang w:val="en-US"/>
+        </w:rPr>
+      </w:pPr>
+      <w:r>
+        <w:rPr>
+          <w:rFonts w:ascii="Times New Roman" w:hAnsi="Times New Roman" w:cs="Times New Roman"/>
+          <w:sz w:val="24"/>
+          <w:szCs w:val="24"/>
+          <w:lang w:val="en-US"/>
+        </w:rPr>
+        <w:t>I was part of the IT department at Hospital Dr. Gustavo Domínguez Zambrano, where I participated in the development of the frontend for an incident reporting application. I used Angular to create the visual components of the application, including the implementation of a template, and consumed institution APIs to store records and print reports.</w:t>
+      </w:r>
+    </w:p>
+    <w:p>
+      <w:pPr>
+        <w:ind w:left="360"/>
+        <w:rPr>
+          <w:rFonts w:ascii="Times New Roman" w:hAnsi="Times New Roman" w:cs="Times New Roman"/>
+          <w:sz w:val="24"/>
+          <w:szCs w:val="24"/>
+          <w:lang w:val="en-US"/>
+        </w:rPr>
+      </w:pPr>
+      <w:r>
+        <w:rPr>
+          <w:rFonts w:ascii="Times New Roman" w:hAnsi="Times New Roman" w:cs="Times New Roman"/>
+          <w:sz w:val="24"/>
+          <w:szCs w:val="24"/>
+          <w:lang w:val="en-US"/>
+        </w:rPr>
+        <w:t>Achievements:</w:t>
+      </w:r>
+    </w:p>
+    <w:p>
+      <w:pPr>
+        <w:pStyle w:val="Prrafodelista"/>
+        <w:numPr>
+          <w:ilvl w:val="0"/>
+          <w:numId w:val="3"/>
+        </w:numPr>
+        <w:rPr>
+          <w:rFonts w:ascii="Times New Roman" w:hAnsi="Times New Roman" w:cs="Times New Roman"/>
+          <w:sz w:val="24"/>
+          <w:szCs w:val="24"/>
+          <w:lang w:val="en-US"/>
+        </w:rPr>
+      </w:pPr>
+      <w:r>
+        <w:rPr>
+          <w:rFonts w:ascii="Times New Roman" w:hAnsi="Times New Roman" w:cs="Times New Roman"/>
+          <w:sz w:val="24"/>
+          <w:szCs w:val="24"/>
+          <w:lang w:val="en-US"/>
+        </w:rPr>
+        <w:t>Successful development of the frontend for the incident reporting application, ensuring smooth interaction with institution APIs for data handling.</w:t>
+      </w:r>
+    </w:p>
+    <w:p>
+      <w:pPr>
+        <w:pStyle w:val="Prrafodelista"/>
+        <w:numPr>
+          <w:ilvl w:val="0"/>
+          <w:numId w:val="3"/>
+        </w:numPr>
+        <w:rPr>
+          <w:rFonts w:ascii="Times New Roman" w:hAnsi="Times New Roman" w:cs="Times New Roman"/>
+          <w:sz w:val="24"/>
+          <w:szCs w:val="24"/>
+          <w:lang w:val="en-US"/>
+        </w:rPr>
+      </w:pPr>
+      <w:r>
+        <w:rPr>
+          <w:rFonts w:ascii="Times New Roman" w:hAnsi="Times New Roman" w:cs="Times New Roman"/>
+          <w:sz w:val="24"/>
+          <w:szCs w:val="24"/>
+          <w:lang w:val="en-US"/>
+        </w:rPr>
+        <w:t>Contribution to the UI design and implementation of templates, resulting in a user-friendly and visually appealing application</w:t>
+      </w:r>
+      <w:r>
+        <w:rPr>
+          <w:rFonts w:ascii="Times New Roman" w:hAnsi="Times New Roman" w:cs="Times New Roman"/>
+          <w:sz w:val="24"/>
+          <w:szCs w:val="24"/>
+          <w:lang w:val="en-US"/>
+        </w:rPr>
+        <w:t>.</w:t>
+      </w:r>
+    </w:p>
+    <w:p>
+      <w:pPr>
+        <w:ind w:left="708"/>
+        <w:rPr>
+          <w:rFonts w:ascii="Times New Roman" w:hAnsi="Times New Roman" w:cs="Times New Roman"/>
+          <w:sz w:val="24"/>
+          <w:szCs w:val="24"/>
+          <w:lang w:val="en-US"/>
+        </w:rPr>
+      </w:pPr>
+    </w:p>
+    <w:p>
+      <w:pPr>
+        <w:ind w:left="708"/>
+        <w:rPr>
+          <w:rFonts w:ascii="Times New Roman" w:hAnsi="Times New Roman" w:cs="Times New Roman"/>
+          <w:b/>
+          <w:bCs/>
+          <w:sz w:val="24"/>
+          <w:szCs w:val="24"/>
+          <w:lang w:val="en-US"/>
+        </w:rPr>
+      </w:pPr>
+      <w:r>
+        <w:rPr>
+          <w:rFonts w:ascii="Times New Roman" w:hAnsi="Times New Roman" w:cs="Times New Roman"/>
+          <w:b/>
+          <w:bCs/>
+          <w:sz w:val="24"/>
+          <w:szCs w:val="24"/>
+          <w:lang w:val="en-US"/>
+        </w:rPr>
+        <w:t>Hospital Dr. Gustavo Dominguez Z.</w:t>
+      </w:r>
+      <w:r>
+        <w:rPr>
+          <w:rFonts w:ascii="Times New Roman" w:hAnsi="Times New Roman" w:cs="Times New Roman"/>
+          <w:b/>
+          <w:bCs/>
+          <w:sz w:val="24"/>
+          <w:szCs w:val="24"/>
+          <w:lang w:val="en-US"/>
+        </w:rPr>
+        <w:t xml:space="preserve">                                                                                                  </w:t>
+      </w:r>
+      <w:r>
+        <w:rPr>
+          <w:rFonts w:ascii="Times New Roman" w:hAnsi="Times New Roman" w:cs="Times New Roman"/>
+          <w:b/>
+          <w:bCs/>
+          <w:sz w:val="24"/>
+          <w:szCs w:val="24"/>
+          <w:lang w:val="en-US"/>
+        </w:rPr>
+        <w:t>2022</w:t>
+      </w:r>
+    </w:p>
+    <w:p>
+      <w:pPr>
+        <w:ind w:left="708"/>
+        <w:rPr>
+          <w:rFonts w:ascii="Times New Roman" w:hAnsi="Times New Roman" w:cs="Times New Roman"/>
+          <w:sz w:val="24"/>
+          <w:szCs w:val="24"/>
+          <w:lang w:val="en-US"/>
+        </w:rPr>
+      </w:pPr>
+      <w:r>
+        <w:rPr>
+          <w:rFonts w:ascii="Times New Roman" w:hAnsi="Times New Roman" w:cs="Times New Roman"/>
+          <w:sz w:val="24"/>
+          <w:szCs w:val="24"/>
+          <w:lang w:val="en-US"/>
+        </w:rPr>
+        <w:t>Backend Developer</w:t>
+      </w:r>
+    </w:p>
+    <w:p>
+      <w:pPr>
+        <w:rPr>
+          <w:rFonts w:ascii="Times New Roman" w:hAnsi="Times New Roman" w:cs="Times New Roman"/>
+          <w:sz w:val="24"/>
+          <w:szCs w:val="24"/>
+          <w:lang w:val="en-US"/>
+        </w:rPr>
+      </w:pPr>
+      <w:r>
+        <w:rPr>
+          <w:rFonts w:ascii="Times New Roman" w:hAnsi="Times New Roman" w:cs="Times New Roman"/>
+          <w:sz w:val="24"/>
+          <w:szCs w:val="24"/>
+          <w:lang w:val="en-US"/>
+        </w:rPr>
+        <w:t>I was part of the backend development team, where I participated in the creation of several endpoints for proper data consumption. I used PHP with a PostgreSQL database, implementing stored procedures and views for backend development.</w:t>
+      </w:r>
+    </w:p>
+    <w:p>
+      <w:pPr>
+        <w:rPr>
+          <w:rFonts w:ascii="Times New Roman" w:hAnsi="Times New Roman" w:cs="Times New Roman"/>
+          <w:sz w:val="24"/>
+          <w:szCs w:val="24"/>
+          <w:lang w:val="en-US"/>
+        </w:rPr>
+      </w:pPr>
+      <w:r>
+        <w:rPr>
+          <w:rFonts w:ascii="Times New Roman" w:hAnsi="Times New Roman" w:cs="Times New Roman"/>
+          <w:sz w:val="24"/>
+          <w:szCs w:val="24"/>
+          <w:lang w:val="en-US"/>
+        </w:rPr>
+        <w:t>Achievements:</w:t>
+      </w:r>
+    </w:p>
+    <w:p>
+      <w:pPr>
+        <w:pStyle w:val="Prrafodelista"/>
+        <w:numPr>
+          <w:ilvl w:val="0"/>
+          <w:numId w:val="4"/>
+        </w:numPr>
+        <w:rPr>
+          <w:rFonts w:ascii="Times New Roman" w:hAnsi="Times New Roman" w:cs="Times New Roman"/>
+          <w:sz w:val="24"/>
+          <w:szCs w:val="24"/>
+          <w:lang w:val="en-US"/>
+        </w:rPr>
+      </w:pPr>
+      <w:r>
+        <w:rPr>
+          <w:rFonts w:ascii="Times New Roman" w:hAnsi="Times New Roman" w:cs="Times New Roman"/>
+          <w:sz w:val="24"/>
+          <w:szCs w:val="24"/>
+          <w:lang w:val="en-US"/>
+        </w:rPr>
+        <w:t>Contribution to the successful creation of several endpoints for proper data consumption in the project.</w:t>
+      </w:r>
+    </w:p>
+    <w:p>
+      <w:pPr>
+        <w:pStyle w:val="Prrafodelista"/>
+        <w:numPr>
+          <w:ilvl w:val="0"/>
+          <w:numId w:val="4"/>
+        </w:numPr>
+        <w:rPr>
+          <w:rFonts w:ascii="Times New Roman" w:hAnsi="Times New Roman" w:cs="Times New Roman"/>
+          <w:sz w:val="24"/>
+          <w:szCs w:val="24"/>
+          <w:lang w:val="en-US"/>
+        </w:rPr>
+      </w:pPr>
+      <w:r>
+        <w:rPr>
+          <w:rFonts w:ascii="Times New Roman" w:hAnsi="Times New Roman" w:cs="Times New Roman"/>
+          <w:sz w:val="24"/>
+          <w:szCs w:val="24"/>
+          <w:lang w:val="en-US"/>
+        </w:rPr>
+        <w:t>Implementation of efficient stored procedures and views for data handling in the backend.</w:t>
+      </w:r>
+    </w:p>
+    <w:p>
+      <w:pPr>
+        <w:pStyle w:val="Prrafodelista"/>
+        <w:numPr>
+          <w:ilvl w:val="0"/>
+          <w:numId w:val="4"/>
+        </w:numPr>
+        <w:rPr>
+          <w:rFonts w:ascii="Times New Roman" w:hAnsi="Times New Roman" w:cs="Times New Roman"/>
+          <w:sz w:val="24"/>
+          <w:szCs w:val="24"/>
+          <w:lang w:val="en-US"/>
+        </w:rPr>
+      </w:pPr>
+      <w:r>
+        <w:rPr>
+          <w:rFonts w:ascii="Times New Roman" w:hAnsi="Times New Roman" w:cs="Times New Roman"/>
+          <w:sz w:val="24"/>
+          <w:szCs w:val="24"/>
+          <w:lang w:val="en-US"/>
+        </w:rPr>
+        <w:t>Collaboration in the continuous improvement of performance and quality of the backend development</w:t>
+      </w:r>
+    </w:p>
+    <w:p>
+      <w:pPr>
+        <w:ind w:left="708"/>
+        <w:rPr>
+          <w:rFonts w:ascii="Times New Roman" w:hAnsi="Times New Roman" w:cs="Times New Roman"/>
+          <w:sz w:val="24"/>
+          <w:szCs w:val="24"/>
+          <w:lang w:val="en-US"/>
+        </w:rPr>
+      </w:pPr>
+    </w:p>
+    <w:p>
+      <w:pPr>
+        <w:ind w:left="708"/>
+        <w:rPr>
+          <w:rFonts w:ascii="Times New Roman" w:hAnsi="Times New Roman" w:cs="Times New Roman"/>
+          <w:sz w:val="24"/>
+          <w:szCs w:val="24"/>
+          <w:lang w:val="en-US"/>
+        </w:rPr>
+      </w:pPr>
+    </w:p>
+    <w:p>
+      <w:pPr>
+        <w:ind w:left="708"/>
+        <w:rPr>
+          <w:rFonts w:ascii="Times New Roman" w:hAnsi="Times New Roman" w:cs="Times New Roman"/>
+          <w:sz w:val="24"/>
+          <w:szCs w:val="24"/>
+          <w:lang w:val="en-US"/>
+        </w:rPr>
+      </w:pPr>
+    </w:p>
+    <w:p>
+      <w:pPr>
+        <w:ind w:left="708"/>
+        <w:rPr>
+          <w:rFonts w:ascii="Times New Roman" w:hAnsi="Times New Roman" w:cs="Times New Roman"/>
+          <w:sz w:val="24"/>
+          <w:szCs w:val="24"/>
+          <w:lang w:val="en-US"/>
+        </w:rPr>
+      </w:pPr>
+    </w:p>
+    <w:p>
+      <w:pPr>
+        <w:ind w:left="720"/>
+        <w:rPr>
+          <w:rFonts w:ascii="Times New Roman" w:hAnsi="Times New Roman" w:cs="Times New Roman"/>
+          <w:b/>
+          <w:bCs/>
+          <w:sz w:val="24"/>
+          <w:szCs w:val="24"/>
+          <w:lang w:val="en-US"/>
+        </w:rPr>
+      </w:pPr>
+      <w:r>
+        <w:rPr>
+          <w:rFonts w:ascii="Times New Roman" w:hAnsi="Times New Roman" w:cs="Times New Roman"/>
+          <w:b/>
+          <w:bCs/>
+          <w:sz w:val="24"/>
+          <w:szCs w:val="24"/>
+          <w:lang w:val="en-US"/>
+        </w:rPr>
+        <w:lastRenderedPageBreak/>
+        <w:t>Stationery</w:t>
+      </w:r>
+      <w:r>
+        <w:rPr>
+          <w:rFonts w:ascii="Times New Roman" w:hAnsi="Times New Roman" w:cs="Times New Roman"/>
+          <w:b/>
+          <w:bCs/>
+          <w:sz w:val="24"/>
+          <w:szCs w:val="24"/>
+          <w:lang w:val="en-US"/>
+        </w:rPr>
+        <w:t xml:space="preserve"> </w:t>
+      </w:r>
+      <w:r>
+        <w:rPr>
+          <w:rFonts w:ascii="Times New Roman" w:hAnsi="Times New Roman" w:cs="Times New Roman"/>
+          <w:b/>
+          <w:bCs/>
+          <w:sz w:val="24"/>
+          <w:szCs w:val="24"/>
+          <w:lang w:val="en-US"/>
+        </w:rPr>
+        <w:t>&amp; Cyber TERATRON</w:t>
+      </w:r>
+      <w:r>
+        <w:rPr>
+          <w:rFonts w:ascii="Times New Roman" w:hAnsi="Times New Roman" w:cs="Times New Roman"/>
+          <w:b/>
+          <w:bCs/>
+          <w:sz w:val="24"/>
+          <w:szCs w:val="24"/>
+          <w:lang w:val="en-US"/>
+        </w:rPr>
+        <w:t xml:space="preserve">                                                                                                   2021</w:t>
+      </w:r>
+    </w:p>
+    <w:p>
+      <w:pPr>
+        <w:ind w:left="720"/>
+        <w:rPr>
+          <w:rFonts w:ascii="Times New Roman" w:hAnsi="Times New Roman" w:cs="Times New Roman"/>
+          <w:sz w:val="24"/>
+          <w:szCs w:val="24"/>
+          <w:lang w:val="en-US"/>
+        </w:rPr>
+      </w:pPr>
+      <w:proofErr w:type="spellStart"/>
+      <w:r>
+        <w:rPr>
+          <w:rFonts w:ascii="Times New Roman" w:hAnsi="Times New Roman" w:cs="Times New Roman"/>
+          <w:sz w:val="24"/>
+          <w:szCs w:val="24"/>
+          <w:lang w:val="en-US"/>
+        </w:rPr>
+        <w:t>FullStack</w:t>
+      </w:r>
+      <w:proofErr w:type="spellEnd"/>
+      <w:r>
+        <w:rPr>
+          <w:rFonts w:ascii="Times New Roman" w:hAnsi="Times New Roman" w:cs="Times New Roman"/>
+          <w:sz w:val="24"/>
+          <w:szCs w:val="24"/>
+          <w:lang w:val="en-US"/>
+        </w:rPr>
+        <w:t xml:space="preserve"> Developer</w:t>
+      </w:r>
+    </w:p>
+    <w:p>
+      <w:pPr>
+        <w:rPr>
+          <w:rFonts w:ascii="Times New Roman" w:hAnsi="Times New Roman" w:cs="Times New Roman"/>
+          <w:sz w:val="24"/>
+          <w:szCs w:val="24"/>
+          <w:lang w:val="en-US"/>
+        </w:rPr>
+      </w:pPr>
+      <w:r>
+        <w:rPr>
+          <w:rFonts w:ascii="Times New Roman" w:hAnsi="Times New Roman" w:cs="Times New Roman"/>
+          <w:sz w:val="24"/>
+          <w:szCs w:val="24"/>
+          <w:lang w:val="en-US"/>
+        </w:rPr>
+        <w:t xml:space="preserve">developed an inventory management and time rental control application on PC using Python with Flask on the backend and </w:t>
+      </w:r>
+      <w:proofErr w:type="gramStart"/>
+      <w:r>
+        <w:rPr>
+          <w:rFonts w:ascii="Times New Roman" w:hAnsi="Times New Roman" w:cs="Times New Roman"/>
+          <w:sz w:val="24"/>
+          <w:szCs w:val="24"/>
+          <w:lang w:val="en-US"/>
+        </w:rPr>
+        <w:t>React</w:t>
+      </w:r>
+      <w:proofErr w:type="gramEnd"/>
+      <w:r>
+        <w:rPr>
+          <w:rFonts w:ascii="Times New Roman" w:hAnsi="Times New Roman" w:cs="Times New Roman"/>
+          <w:sz w:val="24"/>
+          <w:szCs w:val="24"/>
+          <w:lang w:val="en-US"/>
+        </w:rPr>
+        <w:t xml:space="preserve"> with JavaScript for frontend development. The application worked as a web application.</w:t>
+      </w:r>
+    </w:p>
+    <w:p>
+      <w:pPr>
+        <w:ind w:left="720"/>
+        <w:rPr>
+          <w:rFonts w:ascii="Times New Roman" w:hAnsi="Times New Roman" w:cs="Times New Roman"/>
+          <w:sz w:val="24"/>
+          <w:szCs w:val="24"/>
+          <w:lang w:val="en-US"/>
+        </w:rPr>
+      </w:pPr>
+      <w:r>
+        <w:rPr>
+          <w:rFonts w:ascii="Times New Roman" w:hAnsi="Times New Roman" w:cs="Times New Roman"/>
+          <w:sz w:val="24"/>
+          <w:szCs w:val="24"/>
+          <w:lang w:val="en-US"/>
+        </w:rPr>
+        <w:t>Achievements:</w:t>
+      </w:r>
+    </w:p>
+    <w:p>
+      <w:pPr>
+        <w:pStyle w:val="Prrafodelista"/>
+        <w:numPr>
+          <w:ilvl w:val="0"/>
+          <w:numId w:val="5"/>
+        </w:numPr>
+        <w:rPr>
+          <w:rFonts w:ascii="Times New Roman" w:hAnsi="Times New Roman" w:cs="Times New Roman"/>
+          <w:sz w:val="24"/>
+          <w:szCs w:val="24"/>
+          <w:lang w:val="en-US"/>
+        </w:rPr>
+      </w:pPr>
+      <w:r>
+        <w:rPr>
+          <w:rFonts w:ascii="Times New Roman" w:hAnsi="Times New Roman" w:cs="Times New Roman"/>
+          <w:sz w:val="24"/>
+          <w:szCs w:val="24"/>
+          <w:lang w:val="en-US"/>
+        </w:rPr>
+        <w:t>Successful development of the inventory management and time rental control application on PC.</w:t>
+      </w:r>
+    </w:p>
+    <w:p>
+      <w:pPr>
+        <w:pStyle w:val="Prrafodelista"/>
+        <w:numPr>
+          <w:ilvl w:val="0"/>
+          <w:numId w:val="5"/>
+        </w:numPr>
+        <w:rPr>
+          <w:rFonts w:ascii="Times New Roman" w:hAnsi="Times New Roman" w:cs="Times New Roman"/>
+          <w:sz w:val="24"/>
+          <w:szCs w:val="24"/>
+          <w:lang w:val="en-US"/>
+        </w:rPr>
+      </w:pPr>
+      <w:r>
+        <w:rPr>
+          <w:rFonts w:ascii="Times New Roman" w:hAnsi="Times New Roman" w:cs="Times New Roman"/>
+          <w:sz w:val="24"/>
+          <w:szCs w:val="24"/>
+          <w:lang w:val="en-US"/>
+        </w:rPr>
+        <w:t>Implementation of an efficient and attractive user interface using React and JavaScript.</w:t>
+      </w:r>
+    </w:p>
+    <w:p>
+      <w:pPr>
+        <w:pStyle w:val="Prrafodelista"/>
+        <w:numPr>
+          <w:ilvl w:val="0"/>
+          <w:numId w:val="5"/>
+        </w:numPr>
+        <w:rPr>
+          <w:rFonts w:ascii="Times New Roman" w:hAnsi="Times New Roman" w:cs="Times New Roman"/>
+          <w:sz w:val="24"/>
+          <w:szCs w:val="24"/>
+          <w:lang w:val="en-US"/>
+        </w:rPr>
+      </w:pPr>
+      <w:r>
+        <w:rPr>
+          <w:rFonts w:ascii="Times New Roman" w:hAnsi="Times New Roman" w:cs="Times New Roman"/>
+          <w:sz w:val="24"/>
+          <w:szCs w:val="24"/>
+          <w:lang w:val="en-US"/>
+        </w:rPr>
+        <w:t>Ensuring the quality and performance of the application by following coding best practices and query optimization.</w:t>
+      </w:r>
+    </w:p>
+    <w:p>
+      <w:pPr>
+        <w:rPr>
+          <w:rFonts w:ascii="Times New Roman" w:hAnsi="Times New Roman" w:cs="Times New Roman"/>
+          <w:sz w:val="24"/>
+          <w:szCs w:val="24"/>
+          <w:lang w:val="en-US"/>
+        </w:rPr>
+      </w:pPr>
+    </w:p>
+    <w:p>
+      <w:pPr>
+        <w:rPr>
+          <w:rFonts w:ascii="Times New Roman" w:hAnsi="Times New Roman" w:cs="Times New Roman"/>
+          <w:sz w:val="24"/>
+          <w:szCs w:val="24"/>
+          <w:lang w:val="en-US"/>
+        </w:rPr>
+      </w:pPr>
+    </w:p>
+    <w:p>
+      <w:pPr>
+        <w:pBdr>
+          <w:bottom w:val="single" w:sz="4" w:space="1" w:color="auto"/>
+        </w:pBdr>
+        <w:spacing w:line="360" w:lineRule="auto"/>
+        <w:rPr>
+          <w:rFonts w:ascii="Times New Roman" w:hAnsi="Times New Roman" w:cs="Times New Roman"/>
+          <w:b/>
+          <w:bCs/>
+          <w:sz w:val="28"/>
+          <w:szCs w:val="28"/>
+          <w:lang w:val="en-US"/>
+        </w:rPr>
+      </w:pPr>
+      <w:r>
+        <w:rPr>
+          <w:rFonts w:ascii="Times New Roman" w:hAnsi="Times New Roman" w:cs="Times New Roman"/>
+          <w:b/>
+          <w:bCs/>
+          <w:sz w:val="28"/>
+          <w:szCs w:val="28"/>
+          <w:lang w:val="en-US"/>
+        </w:rPr>
         <w:t>PROYECTS</w:t>
       </w:r>
+      <w:r>
+        <w:rPr>
+          <w:rFonts w:ascii="Times New Roman" w:hAnsi="Times New Roman" w:cs="Times New Roman"/>
+          <w:b/>
+          <w:bCs/>
+          <w:sz w:val="28"/>
+          <w:szCs w:val="28"/>
+          <w:lang w:val="en-US"/>
+        </w:rPr>
+        <w:t xml:space="preserve"> (ALL AVAILABLE IN GITHUB)</w:t>
+      </w:r>
     </w:p>
     <w:p>
       <w:pPr>
@@ -1370,7 +2607,34 @@
           <w:szCs w:val="24"/>
           <w:lang w:val="en-US"/>
         </w:rPr>
-        <w:t xml:space="preserve">  Developer </w:t>
+        <w:t xml:space="preserve">  </w:t>
+      </w:r>
+      <w:r>
+        <w:rPr>
+          <w:rFonts w:ascii="Times New Roman" w:hAnsi="Times New Roman" w:cs="Times New Roman"/>
+          <w:sz w:val="24"/>
+          <w:szCs w:val="24"/>
+          <w:lang w:val="en-US"/>
+        </w:rPr>
+        <w:t>Frontend</w:t>
+      </w:r>
+      <w:r>
+        <w:rPr>
+          <w:rFonts w:ascii="Times New Roman" w:hAnsi="Times New Roman" w:cs="Times New Roman"/>
+          <w:sz w:val="24"/>
+          <w:szCs w:val="24"/>
+          <w:lang w:val="en-US"/>
+        </w:rPr>
+        <w:t xml:space="preserve"> </w:t>
+      </w:r>
+      <w:r>
+        <w:rPr>
+          <w:rFonts w:ascii="Times New Roman" w:hAnsi="Times New Roman" w:cs="Times New Roman"/>
+          <w:sz w:val="24"/>
+          <w:szCs w:val="24"/>
+          <w:lang w:val="en-US"/>
+        </w:rPr>
+        <w:t xml:space="preserve">Developer </w:t>
       </w:r>
     </w:p>
     <w:p>
@@ -1391,6 +2655,213 @@
         </w:rPr>
         <w:t>As a front-end developer in the development team, I was responsible for implementing the user interface using React and integrating the API to fetch and display quotes from Breaking Bad characters. I also contributed to defining the styled components for the web application.</w:t>
       </w:r>
+    </w:p>
+    <w:p>
+      <w:pPr>
+        <w:rPr>
+          <w:rFonts w:ascii="Times New Roman" w:hAnsi="Times New Roman" w:cs="Times New Roman"/>
+          <w:sz w:val="24"/>
+          <w:szCs w:val="24"/>
+          <w:lang w:val="en-US"/>
+        </w:rPr>
+      </w:pPr>
+    </w:p>
+    <w:p>
+      <w:pPr>
+        <w:rPr>
+          <w:rFonts w:ascii="Times New Roman" w:hAnsi="Times New Roman" w:cs="Times New Roman"/>
+          <w:b/>
+          <w:bCs/>
+          <w:sz w:val="24"/>
+          <w:szCs w:val="24"/>
+          <w:lang w:val="en-US"/>
+        </w:rPr>
+      </w:pPr>
+      <w:r>
+        <w:rPr>
+          <w:rFonts w:ascii="Times New Roman" w:hAnsi="Times New Roman" w:cs="Times New Roman"/>
+          <w:sz w:val="24"/>
+          <w:szCs w:val="24"/>
+          <w:lang w:val="en-US"/>
+        </w:rPr>
+        <w:t xml:space="preserve">      </w:t>
+      </w:r>
+      <w:r>
+        <w:rPr>
+          <w:rFonts w:ascii="Times New Roman" w:hAnsi="Times New Roman" w:cs="Times New Roman"/>
+          <w:b/>
+          <w:bCs/>
+          <w:sz w:val="24"/>
+          <w:szCs w:val="24"/>
+          <w:lang w:val="en-US"/>
+        </w:rPr>
+        <w:t xml:space="preserve"> </w:t>
+      </w:r>
+      <w:r>
+        <w:rPr>
+          <w:rFonts w:ascii="Times New Roman" w:hAnsi="Times New Roman" w:cs="Times New Roman"/>
+          <w:b/>
+          <w:bCs/>
+          <w:sz w:val="24"/>
+          <w:szCs w:val="24"/>
+          <w:lang w:val="en-US"/>
+        </w:rPr>
+        <w:t>Cryptocurrency Quoting Application</w:t>
+      </w:r>
+    </w:p>
+    <w:p>
+      <w:pPr>
+        <w:rPr>
+          <w:rFonts w:ascii="Times New Roman" w:hAnsi="Times New Roman" w:cs="Times New Roman"/>
+          <w:sz w:val="24"/>
+          <w:szCs w:val="24"/>
+          <w:lang w:val="en-US"/>
+        </w:rPr>
+      </w:pPr>
+      <w:r>
+        <w:rPr>
+          <w:rFonts w:ascii="Times New Roman" w:hAnsi="Times New Roman" w:cs="Times New Roman"/>
+          <w:b/>
+          <w:bCs/>
+          <w:sz w:val="24"/>
+          <w:szCs w:val="24"/>
+          <w:lang w:val="en-US"/>
+        </w:rPr>
+        <w:t xml:space="preserve">       </w:t>
+      </w:r>
+      <w:r>
+        <w:rPr>
+          <w:rFonts w:ascii="Times New Roman" w:hAnsi="Times New Roman" w:cs="Times New Roman"/>
+          <w:sz w:val="24"/>
+          <w:szCs w:val="24"/>
+          <w:lang w:val="en-US"/>
+        </w:rPr>
+        <w:t>Frontend Developer</w:t>
+      </w:r>
+    </w:p>
+    <w:p>
+      <w:pPr>
+        <w:rPr>
+          <w:rFonts w:ascii="Times New Roman" w:hAnsi="Times New Roman" w:cs="Times New Roman"/>
+          <w:sz w:val="24"/>
+          <w:szCs w:val="24"/>
+          <w:lang w:val="en-US"/>
+        </w:rPr>
+      </w:pPr>
+      <w:r>
+        <w:rPr>
+          <w:rFonts w:ascii="Times New Roman" w:hAnsi="Times New Roman" w:cs="Times New Roman"/>
+          <w:sz w:val="24"/>
+          <w:szCs w:val="24"/>
+          <w:lang w:val="en-US"/>
+        </w:rPr>
+        <w:t>This project focused on the development of a cryptocurrency quoting application, in which I participated in the frontend team. The application consumed a public API to make queries and quote cryptocurrencies with various currencies. The main task of the frontend team was to design and implement an attractive and functional user interface to allow users to make quotes easily and effectively. We worked in collaboration with the backend team to ensure that the application was reliable, scalable, and high-performing.</w:t>
+      </w:r>
+    </w:p>
+    <w:p>
+      <w:pPr>
+        <w:rPr>
+          <w:rFonts w:ascii="Times New Roman" w:hAnsi="Times New Roman" w:cs="Times New Roman"/>
+          <w:b/>
+          <w:bCs/>
+          <w:sz w:val="24"/>
+          <w:szCs w:val="24"/>
+          <w:lang w:val="en-US"/>
+        </w:rPr>
+      </w:pPr>
+    </w:p>
+    <w:p>
+      <w:pPr>
+        <w:rPr>
+          <w:rFonts w:ascii="Times New Roman" w:hAnsi="Times New Roman" w:cs="Times New Roman"/>
+          <w:b/>
+          <w:bCs/>
+          <w:sz w:val="24"/>
+          <w:szCs w:val="24"/>
+          <w:lang w:val="en-US"/>
+        </w:rPr>
+      </w:pPr>
+      <w:r>
+        <w:rPr>
+          <w:rFonts w:ascii="Times New Roman" w:hAnsi="Times New Roman" w:cs="Times New Roman"/>
+          <w:sz w:val="24"/>
+          <w:szCs w:val="24"/>
+          <w:lang w:val="en-US"/>
+        </w:rPr>
+        <w:t xml:space="preserve">         </w:t>
+      </w:r>
+      <w:r>
+        <w:rPr>
+          <w:rFonts w:ascii="Times New Roman" w:hAnsi="Times New Roman" w:cs="Times New Roman"/>
+          <w:b/>
+          <w:bCs/>
+          <w:sz w:val="24"/>
+          <w:szCs w:val="24"/>
+          <w:lang w:val="en-US"/>
+        </w:rPr>
+        <w:t>Image Search Engine</w:t>
+      </w:r>
+    </w:p>
+    <w:p>
+      <w:pPr>
+        <w:rPr>
+          <w:rFonts w:ascii="Times New Roman" w:hAnsi="Times New Roman" w:cs="Times New Roman"/>
+          <w:b/>
+          <w:bCs/>
+          <w:sz w:val="24"/>
+          <w:szCs w:val="24"/>
+          <w:lang w:val="en-US"/>
+        </w:rPr>
+      </w:pPr>
+      <w:r>
+        <w:rPr>
+          <w:rFonts w:ascii="Times New Roman" w:hAnsi="Times New Roman" w:cs="Times New Roman"/>
+          <w:b/>
+          <w:bCs/>
+          <w:sz w:val="24"/>
+          <w:szCs w:val="24"/>
+          <w:lang w:val="en-US"/>
+        </w:rPr>
+        <w:t xml:space="preserve">         </w:t>
+      </w:r>
+      <w:r>
+        <w:rPr>
+          <w:rFonts w:ascii="Times New Roman" w:hAnsi="Times New Roman" w:cs="Times New Roman"/>
+          <w:sz w:val="24"/>
+          <w:szCs w:val="24"/>
+          <w:lang w:val="en-US"/>
+        </w:rPr>
+        <w:t>Frontend Developer</w:t>
+      </w:r>
+    </w:p>
+    <w:p>
+      <w:pPr>
+        <w:rPr>
+          <w:rFonts w:ascii="Times New Roman" w:hAnsi="Times New Roman" w:cs="Times New Roman"/>
+          <w:sz w:val="24"/>
+          <w:szCs w:val="24"/>
+          <w:lang w:val="en-US"/>
+        </w:rPr>
+      </w:pPr>
+      <w:r>
+        <w:rPr>
+          <w:rFonts w:ascii="Times New Roman" w:hAnsi="Times New Roman" w:cs="Times New Roman"/>
+          <w:sz w:val="24"/>
+          <w:szCs w:val="24"/>
+          <w:lang w:val="en-US"/>
+        </w:rPr>
+        <w:t>This project aimed to facilitate the search for images by users by developing a free image search engine. The primary goal of the project was to provide an efficient and user-friendly way to search for images on the internet. The project involved working with a team of developers to design and implement a search engine that could index and retrieve images from various sources and provide relevant search results to users. We also ensured that the search engine was optimized for speed and provided users with a seamless and hassle-free experience. Overall</w:t>
+      </w:r>
+    </w:p>
+    <w:p>
+      <w:pPr>
+        <w:rPr>
+          <w:rFonts w:ascii="Times New Roman" w:hAnsi="Times New Roman" w:cs="Times New Roman"/>
+          <w:sz w:val="24"/>
+          <w:szCs w:val="24"/>
+          <w:lang w:val="en-US"/>
+        </w:rPr>
+      </w:pPr>
     </w:p>
     <w:p>
       <w:pPr>
@@ -1401,25 +2872,6 @@
           <w:lang w:val="en-US"/>
         </w:rPr>
       </w:pPr>
-    </w:p>
-    <w:p>
-      <w:pPr>
-        <w:rPr>
-          <w:rFonts w:ascii="Times New Roman" w:hAnsi="Times New Roman" w:cs="Times New Roman"/>
-          <w:sz w:val="26"/>
-          <w:szCs w:val="26"/>
-          <w:lang w:val="en-US"/>
-        </w:rPr>
-      </w:pPr>
-      <w:r>
-        <w:rPr>
-          <w:rFonts w:ascii="Times New Roman" w:hAnsi="Times New Roman" w:cs="Times New Roman"/>
-          <w:sz w:val="26"/>
-          <w:szCs w:val="26"/>
-          <w:lang w:val="en-US"/>
-        </w:rPr>
-        <w:t xml:space="preserve">      </w:t>
-      </w:r>
     </w:p>
     <w:sectPr>
       <w:pgSz w:w="12240" w:h="15840"/>
@@ -1434,6 +2886,232 @@
 <file path=word/numbering.xml><?xml version="1.0" encoding="utf-8"?>
 <w:numbering xmlns:wpc="http://schemas.microsoft.com/office/word/2010/wordprocessingCanvas" xmlns:cx="http://schemas.microsoft.com/office/drawing/2014/chartex" xmlns:cx1="http://schemas.microsoft.com/office/drawing/2015/9/8/chartex" xmlns:cx2="http://schemas.microsoft.com/office/drawing/2015/10/21/chartex" xmlns:cx3="http://schemas.microsoft.com/office/drawing/2016/5/9/chartex" xmlns:cx4="http://schemas.microsoft.com/office/drawing/2016/5/10/chartex" xmlns:cx5="http://schemas.microsoft.com/office/drawing/2016/5/11/chartex" xmlns:cx6="http://schemas.microsoft.com/office/drawing/2016/5/12/chartex" xmlns:cx7="http://schemas.microsoft.com/office/drawing/2016/5/13/chartex" xmlns:cx8="http://schemas.microsoft.com/office/drawing/2016/5/14/chartex" xmlns:mc="http://schemas.openxmlformats.org/markup-compatibility/2006" xmlns:aink="http://schemas.microsoft.com/office/drawing/2016/ink" xmlns:am3d="http://schemas.microsoft.com/office/drawing/2017/model3d" xmlns:o="urn:schemas-microsoft-com:office:office" xmlns:r="http://schemas.openxmlformats.org/officeDocument/2006/relationships" xmlns:m="http://schemas.openxmlformats.org/officeDocument/2006/math" xmlns:v="urn:schemas-microsoft-com:vml" xmlns:wp14="http://schemas.microsoft.com/office/word/2010/wordprocessingDrawing" xmlns:wp="http://schemas.openxmlformats.org/drawingml/2006/wordprocessingDrawing" xmlns:w10="urn:schemas-microsoft-com:office:word" xmlns:w="http://schemas.openxmlformats.org/wordprocessingml/2006/main" xmlns:w14="http://schemas.microsoft.com/office/word/2010/wordml" xmlns:w15="http://schemas.microsoft.com/office/word/2012/wordml" xmlns:w16cex="http://schemas.microsoft.com/office/word/2018/wordml/cex" xmlns:w16cid="http://schemas.microsoft.com/office/word/2016/wordml/cid" xmlns:w16="http://schemas.microsoft.com/office/word/2018/wordml" xmlns:w16sdtdh="http://schemas.microsoft.com/office/word/2020/wordml/sdtdatahash" xmlns:w16se="http://schemas.microsoft.com/office/word/2015/wordml/symex" xmlns:wpg="http://schemas.microsoft.com/office/word/2010/wordprocessingGroup" xmlns:wpi="http://schemas.microsoft.com/office/word/2010/wordprocessingInk" xmlns:wne="http://schemas.microsoft.com/office/word/2006/wordml" xmlns:wps="http://schemas.microsoft.com/office/word/2010/wordprocessingShape" mc:Ignorable="w14 w15 w16se w16cid w16 w16cex w16sdtdh wp14">
   <w:abstractNum w:abstractNumId="0" w15:restartNumberingAfterBreak="0">
+    <w:nsid w:val="3E452C73"/>
+    <w:multiLevelType w:val="hybridMultilevel"/>
+    <w:tmpl w:val="C3485698"/>
+    <w:lvl w:ilvl="0" w:tplc="300A0001">
+      <w:start w:val="1"/>
+      <w:numFmt w:val="bullet"/>
+      <w:lvlText w:val=""/>
+      <w:lvlJc w:val="left"/>
+      <w:pPr>
+        <w:ind w:left="1080" w:hanging="360"/>
+      </w:pPr>
+      <w:rPr>
+        <w:rFonts w:ascii="Symbol" w:hAnsi="Symbol" w:hint="default"/>
+      </w:rPr>
+    </w:lvl>
+    <w:lvl w:ilvl="1" w:tplc="300A0003" w:tentative="1">
+      <w:start w:val="1"/>
+      <w:numFmt w:val="bullet"/>
+      <w:lvlText w:val="o"/>
+      <w:lvlJc w:val="left"/>
+      <w:pPr>
+        <w:ind w:left="1800" w:hanging="360"/>
+      </w:pPr>
+      <w:rPr>
+        <w:rFonts w:ascii="Courier New" w:hAnsi="Courier New" w:cs="Courier New" w:hint="default"/>
+      </w:rPr>
+    </w:lvl>
+    <w:lvl w:ilvl="2" w:tplc="300A0005" w:tentative="1">
+      <w:start w:val="1"/>
+      <w:numFmt w:val="bullet"/>
+      <w:lvlText w:val=""/>
+      <w:lvlJc w:val="left"/>
+      <w:pPr>
+        <w:ind w:left="2520" w:hanging="360"/>
+      </w:pPr>
+      <w:rPr>
+        <w:rFonts w:ascii="Wingdings" w:hAnsi="Wingdings" w:hint="default"/>
+      </w:rPr>
+    </w:lvl>
+    <w:lvl w:ilvl="3" w:tplc="300A0001" w:tentative="1">
+      <w:start w:val="1"/>
+      <w:numFmt w:val="bullet"/>
+      <w:lvlText w:val=""/>
+      <w:lvlJc w:val="left"/>
+      <w:pPr>
+        <w:ind w:left="3240" w:hanging="360"/>
+      </w:pPr>
+      <w:rPr>
+        <w:rFonts w:ascii="Symbol" w:hAnsi="Symbol" w:hint="default"/>
+      </w:rPr>
+    </w:lvl>
+    <w:lvl w:ilvl="4" w:tplc="300A0003" w:tentative="1">
+      <w:start w:val="1"/>
+      <w:numFmt w:val="bullet"/>
+      <w:lvlText w:val="o"/>
+      <w:lvlJc w:val="left"/>
+      <w:pPr>
+        <w:ind w:left="3960" w:hanging="360"/>
+      </w:pPr>
+      <w:rPr>
+        <w:rFonts w:ascii="Courier New" w:hAnsi="Courier New" w:cs="Courier New" w:hint="default"/>
+      </w:rPr>
+    </w:lvl>
+    <w:lvl w:ilvl="5" w:tplc="300A0005" w:tentative="1">
+      <w:start w:val="1"/>
+      <w:numFmt w:val="bullet"/>
+      <w:lvlText w:val=""/>
+      <w:lvlJc w:val="left"/>
+      <w:pPr>
+        <w:ind w:left="4680" w:hanging="360"/>
+      </w:pPr>
+      <w:rPr>
+        <w:rFonts w:ascii="Wingdings" w:hAnsi="Wingdings" w:hint="default"/>
+      </w:rPr>
+    </w:lvl>
+    <w:lvl w:ilvl="6" w:tplc="300A0001" w:tentative="1">
+      <w:start w:val="1"/>
+      <w:numFmt w:val="bullet"/>
+      <w:lvlText w:val=""/>
+      <w:lvlJc w:val="left"/>
+      <w:pPr>
+        <w:ind w:left="5400" w:hanging="360"/>
+      </w:pPr>
+      <w:rPr>
+        <w:rFonts w:ascii="Symbol" w:hAnsi="Symbol" w:hint="default"/>
+      </w:rPr>
+    </w:lvl>
+    <w:lvl w:ilvl="7" w:tplc="300A0003" w:tentative="1">
+      <w:start w:val="1"/>
+      <w:numFmt w:val="bullet"/>
+      <w:lvlText w:val="o"/>
+      <w:lvlJc w:val="left"/>
+      <w:pPr>
+        <w:ind w:left="6120" w:hanging="360"/>
+      </w:pPr>
+      <w:rPr>
+        <w:rFonts w:ascii="Courier New" w:hAnsi="Courier New" w:cs="Courier New" w:hint="default"/>
+      </w:rPr>
+    </w:lvl>
+    <w:lvl w:ilvl="8" w:tplc="300A0005" w:tentative="1">
+      <w:start w:val="1"/>
+      <w:numFmt w:val="bullet"/>
+      <w:lvlText w:val=""/>
+      <w:lvlJc w:val="left"/>
+      <w:pPr>
+        <w:ind w:left="6840" w:hanging="360"/>
+      </w:pPr>
+      <w:rPr>
+        <w:rFonts w:ascii="Wingdings" w:hAnsi="Wingdings" w:hint="default"/>
+      </w:rPr>
+    </w:lvl>
+  </w:abstractNum>
+  <w:abstractNum w:abstractNumId="1" w15:restartNumberingAfterBreak="0">
+    <w:nsid w:val="7A461C8A"/>
+    <w:multiLevelType w:val="hybridMultilevel"/>
+    <w:tmpl w:val="8C0C1164"/>
+    <w:lvl w:ilvl="0" w:tplc="300A0001">
+      <w:start w:val="1"/>
+      <w:numFmt w:val="bullet"/>
+      <w:lvlText w:val=""/>
+      <w:lvlJc w:val="left"/>
+      <w:pPr>
+        <w:ind w:left="1440" w:hanging="360"/>
+      </w:pPr>
+      <w:rPr>
+        <w:rFonts w:ascii="Symbol" w:hAnsi="Symbol" w:hint="default"/>
+      </w:rPr>
+    </w:lvl>
+    <w:lvl w:ilvl="1" w:tplc="300A0003" w:tentative="1">
+      <w:start w:val="1"/>
+      <w:numFmt w:val="bullet"/>
+      <w:lvlText w:val="o"/>
+      <w:lvlJc w:val="left"/>
+      <w:pPr>
+        <w:ind w:left="2160" w:hanging="360"/>
+      </w:pPr>
+      <w:rPr>
+        <w:rFonts w:ascii="Courier New" w:hAnsi="Courier New" w:cs="Courier New" w:hint="default"/>
+      </w:rPr>
+    </w:lvl>
+    <w:lvl w:ilvl="2" w:tplc="300A0005" w:tentative="1">
+      <w:start w:val="1"/>
+      <w:numFmt w:val="bullet"/>
+      <w:lvlText w:val=""/>
+      <w:lvlJc w:val="left"/>
+      <w:pPr>
+        <w:ind w:left="2880" w:hanging="360"/>
+      </w:pPr>
+      <w:rPr>
+        <w:rFonts w:ascii="Wingdings" w:hAnsi="Wingdings" w:hint="default"/>
+      </w:rPr>
+    </w:lvl>
+    <w:lvl w:ilvl="3" w:tplc="300A0001" w:tentative="1">
+      <w:start w:val="1"/>
+      <w:numFmt w:val="bullet"/>
+      <w:lvlText w:val=""/>
+      <w:lvlJc w:val="left"/>
+      <w:pPr>
+        <w:ind w:left="3600" w:hanging="360"/>
+      </w:pPr>
+      <w:rPr>
+        <w:rFonts w:ascii="Symbol" w:hAnsi="Symbol" w:hint="default"/>
+      </w:rPr>
+    </w:lvl>
+    <w:lvl w:ilvl="4" w:tplc="300A0003" w:tentative="1">
+      <w:start w:val="1"/>
+      <w:numFmt w:val="bullet"/>
+      <w:lvlText w:val="o"/>
+      <w:lvlJc w:val="left"/>
+      <w:pPr>
+        <w:ind w:left="4320" w:hanging="360"/>
+      </w:pPr>
+      <w:rPr>
+        <w:rFonts w:ascii="Courier New" w:hAnsi="Courier New" w:cs="Courier New" w:hint="default"/>
+      </w:rPr>
+    </w:lvl>
+    <w:lvl w:ilvl="5" w:tplc="300A0005" w:tentative="1">
+      <w:start w:val="1"/>
+      <w:numFmt w:val="bullet"/>
+      <w:lvlText w:val=""/>
+      <w:lvlJc w:val="left"/>
+      <w:pPr>
+        <w:ind w:left="5040" w:hanging="360"/>
+      </w:pPr>
+      <w:rPr>
+        <w:rFonts w:ascii="Wingdings" w:hAnsi="Wingdings" w:hint="default"/>
+      </w:rPr>
+    </w:lvl>
+    <w:lvl w:ilvl="6" w:tplc="300A0001" w:tentative="1">
+      <w:start w:val="1"/>
+      <w:numFmt w:val="bullet"/>
+      <w:lvlText w:val=""/>
+      <w:lvlJc w:val="left"/>
+      <w:pPr>
+        <w:ind w:left="5760" w:hanging="360"/>
+      </w:pPr>
+      <w:rPr>
+        <w:rFonts w:ascii="Symbol" w:hAnsi="Symbol" w:hint="default"/>
+      </w:rPr>
+    </w:lvl>
+    <w:lvl w:ilvl="7" w:tplc="300A0003" w:tentative="1">
+      <w:start w:val="1"/>
+      <w:numFmt w:val="bullet"/>
+      <w:lvlText w:val="o"/>
+      <w:lvlJc w:val="left"/>
+      <w:pPr>
+        <w:ind w:left="6480" w:hanging="360"/>
+      </w:pPr>
+      <w:rPr>
+        <w:rFonts w:ascii="Courier New" w:hAnsi="Courier New" w:cs="Courier New" w:hint="default"/>
+      </w:rPr>
+    </w:lvl>
+    <w:lvl w:ilvl="8" w:tplc="300A0005" w:tentative="1">
+      <w:start w:val="1"/>
+      <w:numFmt w:val="bullet"/>
+      <w:lvlText w:val=""/>
+      <w:lvlJc w:val="left"/>
+      <w:pPr>
+        <w:ind w:left="7200" w:hanging="360"/>
+      </w:pPr>
+      <w:rPr>
+        <w:rFonts w:ascii="Wingdings" w:hAnsi="Wingdings" w:hint="default"/>
+      </w:rPr>
+    </w:lvl>
+  </w:abstractNum>
+  <w:abstractNum w:abstractNumId="2" w15:restartNumberingAfterBreak="0">
     <w:nsid w:val="7C2D2D65"/>
     <w:multiLevelType w:val="hybridMultilevel"/>
     <w:tmpl w:val="161CA464"/>
@@ -1546,7 +3224,120 @@
       </w:rPr>
     </w:lvl>
   </w:abstractNum>
-  <w:abstractNum w:abstractNumId="1" w15:restartNumberingAfterBreak="0">
+  <w:abstractNum w:abstractNumId="3" w15:restartNumberingAfterBreak="0">
+    <w:nsid w:val="7C5E6E8E"/>
+    <w:multiLevelType w:val="hybridMultilevel"/>
+    <w:tmpl w:val="02BE9E8C"/>
+    <w:lvl w:ilvl="0" w:tplc="300A0001">
+      <w:start w:val="1"/>
+      <w:numFmt w:val="bullet"/>
+      <w:lvlText w:val=""/>
+      <w:lvlJc w:val="left"/>
+      <w:pPr>
+        <w:ind w:left="720" w:hanging="360"/>
+      </w:pPr>
+      <w:rPr>
+        <w:rFonts w:ascii="Symbol" w:hAnsi="Symbol" w:hint="default"/>
+      </w:rPr>
+    </w:lvl>
+    <w:lvl w:ilvl="1" w:tplc="300A0003" w:tentative="1">
+      <w:start w:val="1"/>
+      <w:numFmt w:val="bullet"/>
+      <w:lvlText w:val="o"/>
+      <w:lvlJc w:val="left"/>
+      <w:pPr>
+        <w:ind w:left="1440" w:hanging="360"/>
+      </w:pPr>
+      <w:rPr>
+        <w:rFonts w:ascii="Courier New" w:hAnsi="Courier New" w:cs="Courier New" w:hint="default"/>
+      </w:rPr>
+    </w:lvl>
+    <w:lvl w:ilvl="2" w:tplc="300A0005" w:tentative="1">
+      <w:start w:val="1"/>
+      <w:numFmt w:val="bullet"/>
+      <w:lvlText w:val=""/>
+      <w:lvlJc w:val="left"/>
+      <w:pPr>
+        <w:ind w:left="2160" w:hanging="360"/>
+      </w:pPr>
+      <w:rPr>
+        <w:rFonts w:ascii="Wingdings" w:hAnsi="Wingdings" w:hint="default"/>
+      </w:rPr>
+    </w:lvl>
+    <w:lvl w:ilvl="3" w:tplc="300A0001" w:tentative="1">
+      <w:start w:val="1"/>
+      <w:numFmt w:val="bullet"/>
+      <w:lvlText w:val=""/>
+      <w:lvlJc w:val="left"/>
+      <w:pPr>
+        <w:ind w:left="2880" w:hanging="360"/>
+      </w:pPr>
+      <w:rPr>
+        <w:rFonts w:ascii="Symbol" w:hAnsi="Symbol" w:hint="default"/>
+      </w:rPr>
+    </w:lvl>
+    <w:lvl w:ilvl="4" w:tplc="300A0003" w:tentative="1">
+      <w:start w:val="1"/>
+      <w:numFmt w:val="bullet"/>
+      <w:lvlText w:val="o"/>
+      <w:lvlJc w:val="left"/>
+      <w:pPr>
+        <w:ind w:left="3600" w:hanging="360"/>
+      </w:pPr>
+      <w:rPr>
+        <w:rFonts w:ascii="Courier New" w:hAnsi="Courier New" w:cs="Courier New" w:hint="default"/>
+      </w:rPr>
+    </w:lvl>
+    <w:lvl w:ilvl="5" w:tplc="300A0005" w:tentative="1">
+      <w:start w:val="1"/>
+      <w:numFmt w:val="bullet"/>
+      <w:lvlText w:val=""/>
+      <w:lvlJc w:val="left"/>
+      <w:pPr>
+        <w:ind w:left="4320" w:hanging="360"/>
+      </w:pPr>
+      <w:rPr>
+        <w:rFonts w:ascii="Wingdings" w:hAnsi="Wingdings" w:hint="default"/>
+      </w:rPr>
+    </w:lvl>
+    <w:lvl w:ilvl="6" w:tplc="300A0001" w:tentative="1">
+      <w:start w:val="1"/>
+      <w:numFmt w:val="bullet"/>
+      <w:lvlText w:val=""/>
+      <w:lvlJc w:val="left"/>
+      <w:pPr>
+        <w:ind w:left="5040" w:hanging="360"/>
+      </w:pPr>
+      <w:rPr>
+        <w:rFonts w:ascii="Symbol" w:hAnsi="Symbol" w:hint="default"/>
+      </w:rPr>
+    </w:lvl>
+    <w:lvl w:ilvl="7" w:tplc="300A0003" w:tentative="1">
+      <w:start w:val="1"/>
+      <w:numFmt w:val="bullet"/>
+      <w:lvlText w:val="o"/>
+      <w:lvlJc w:val="left"/>
+      <w:pPr>
+        <w:ind w:left="5760" w:hanging="360"/>
+      </w:pPr>
+      <w:rPr>
+        <w:rFonts w:ascii="Courier New" w:hAnsi="Courier New" w:cs="Courier New" w:hint="default"/>
+      </w:rPr>
+    </w:lvl>
+    <w:lvl w:ilvl="8" w:tplc="300A0005" w:tentative="1">
+      <w:start w:val="1"/>
+      <w:numFmt w:val="bullet"/>
+      <w:lvlText w:val=""/>
+      <w:lvlJc w:val="left"/>
+      <w:pPr>
+        <w:ind w:left="6480" w:hanging="360"/>
+      </w:pPr>
+      <w:rPr>
+        <w:rFonts w:ascii="Wingdings" w:hAnsi="Wingdings" w:hint="default"/>
+      </w:rPr>
+    </w:lvl>
+  </w:abstractNum>
+  <w:abstractNum w:abstractNumId="4" w15:restartNumberingAfterBreak="0">
     <w:nsid w:val="7EA60749"/>
     <w:multiLevelType w:val="hybridMultilevel"/>
     <w:tmpl w:val="4A504A00"/>
@@ -1660,9 +3451,18 @@
     </w:lvl>
   </w:abstractNum>
   <w:num w:numId="1">
+    <w:abstractNumId w:val="2"/>
+  </w:num>
+  <w:num w:numId="2">
+    <w:abstractNumId w:val="4"/>
+  </w:num>
+  <w:num w:numId="3">
     <w:abstractNumId w:val="0"/>
   </w:num>
-  <w:num w:numId="2">
+  <w:num w:numId="4">
+    <w:abstractNumId w:val="3"/>
+  </w:num>
+  <w:num w:numId="5">
     <w:abstractNumId w:val="1"/>
   </w:num>
 </w:numbering>

</xml_diff>